<commit_message>
vault backup: 2023-11-03 23:46:15
</commit_message>
<xml_diff>
--- a/Dokumentation.docx
+++ b/Dokumentation.docx
@@ -1,6 +1,6 @@
 
 <file path=word/document.xml><?xml version="1.0" encoding="utf-8"?>
-<w:document xmlns:o="urn:schemas-microsoft-com:office:office" xmlns:r="http://schemas.openxmlformats.org/officeDocument/2006/relationships" xmlns:v="urn:schemas-microsoft-com:vml" xmlns:w="http://schemas.openxmlformats.org/wordprocessingml/2006/main" xmlns:w10="urn:schemas-microsoft-com:office:word" xmlns:wp="http://schemas.openxmlformats.org/drawingml/2006/wordprocessingDrawing" xmlns:wps="http://schemas.microsoft.com/office/word/2010/wordprocessingShape" xmlns:wpg="http://schemas.microsoft.com/office/word/2010/wordprocessingGroup" xmlns:mc="http://schemas.openxmlformats.org/markup-compatibility/2006" xmlns:wp14="http://schemas.microsoft.com/office/word/2010/wordprocessingDrawing" xmlns:w14="http://schemas.microsoft.com/office/word/2010/wordml" mc:Ignorable="w14 wp14">
+<w:document xmlns:o="urn:schemas-microsoft-com:office:office" xmlns:r="http://schemas.openxmlformats.org/officeDocument/2006/relationships" xmlns:v="urn:schemas-microsoft-com:vml" xmlns:w="http://schemas.openxmlformats.org/wordprocessingml/2006/main" xmlns:w10="urn:schemas-microsoft-com:office:word" xmlns:wp="http://schemas.openxmlformats.org/drawingml/2006/wordprocessingDrawing" xmlns:wps="http://schemas.microsoft.com/office/word/2010/wordprocessingShape" xmlns:wpg="http://schemas.microsoft.com/office/word/2010/wordprocessingGroup" xmlns:mc="http://schemas.openxmlformats.org/markup-compatibility/2006" xmlns:wp14="http://schemas.microsoft.com/office/word/2010/wordprocessingDrawing" xmlns:w14="http://schemas.microsoft.com/office/word/2010/wordml" xmlns:w15="http://schemas.microsoft.com/office/word/2012/wordml" mc:Ignorable="w14 wp14 w15">
   <w:body>
     <w:p>
       <w:pPr>
@@ -53,7 +53,7 @@
             <w:rPr>
               <w:rStyle w:val="IndexLink"/>
             </w:rPr>
-            <w:instrText> TOC \o "1-9" \h</w:instrText>
+            <w:instrText xml:space="preserve"> TOC \o "1-9" \h</w:instrText>
           </w:r>
           <w:r>
             <w:rPr>
@@ -126,7 +126,7 @@
               <w:rPr>
                 <w:rStyle w:val="IndexLink"/>
               </w:rPr>
-              <w:t>Umsetzung</w:t>
+              <w:t>Protokoll</w:t>
               <w:tab/>
               <w:t>2</w:t>
             </w:r>
@@ -212,6 +212,15 @@
       <w:r>
         <w:rPr/>
         <w:t>Um was geht es in diesem Dokument?</w:t>
+      </w:r>
+    </w:p>
+    <w:p>
+      <w:pPr>
+        <w:pStyle w:val="Normal"/>
+        <w:rPr/>
+      </w:pPr>
+      <w:r>
+        <w:rPr/>
       </w:r>
     </w:p>
     <w:p>
@@ -350,13 +359,11 @@
         <w:rPr/>
       </w:pPr>
       <w:bookmarkStart w:id="5" w:name="__RefHeading___Toc933_3331876697"/>
-      <w:bookmarkStart w:id="6" w:name="_Toc3"/>
       <w:bookmarkEnd w:id="5"/>
       <w:r>
         <w:rPr/>
-        <w:t>Umsetzung</w:t>
+        <w:t>Protokoll</w:t>
       </w:r>
-      <w:bookmarkEnd w:id="6"/>
     </w:p>
     <w:p>
       <w:pPr>
@@ -365,7 +372,200 @@
       </w:pPr>
       <w:r>
         <w:rPr/>
-        <w:t>Wie wurde die Lösung effektiv implementiert? Beschreibung der wichtigsten Programm-Teile.</w:t>
+        <w:t>Wie wurde die Lösung effektiv implementiert? Resultat ist ein Arbeitsprotkoll.</w:t>
+      </w:r>
+    </w:p>
+    <w:tbl>
+      <w:tblPr>
+        <w:tblW w:w="9735" w:type="dxa"/>
+        <w:jc w:val="left"/>
+        <w:tblInd w:w="-5" w:type="dxa"/>
+        <w:tblLayout w:type="fixed"/>
+        <w:tblCellMar>
+          <w:top w:w="55" w:type="dxa"/>
+          <w:left w:w="55" w:type="dxa"/>
+          <w:bottom w:w="55" w:type="dxa"/>
+          <w:right w:w="55" w:type="dxa"/>
+        </w:tblCellMar>
+      </w:tblPr>
+      <w:tblGrid>
+        <w:gridCol w:w="2520"/>
+        <w:gridCol w:w="7215"/>
+      </w:tblGrid>
+      <w:tr>
+        <w:trPr/>
+        <w:tc>
+          <w:tcPr>
+            <w:tcW w:w="2520" w:type="dxa"/>
+            <w:tcBorders>
+              <w:top w:val="single" w:sz="4" w:space="0" w:color="000000"/>
+              <w:left w:val="single" w:sz="4" w:space="0" w:color="000000"/>
+              <w:bottom w:val="single" w:sz="4" w:space="0" w:color="000000"/>
+            </w:tcBorders>
+          </w:tcPr>
+          <w:p>
+            <w:pPr>
+              <w:pStyle w:val="TableContents"/>
+              <w:spacing w:before="0" w:after="200"/>
+              <w:rPr>
+                <w:b/>
+                <w:b/>
+                <w:bCs/>
+              </w:rPr>
+            </w:pPr>
+            <w:r>
+              <w:rPr>
+                <w:b/>
+                <w:bCs/>
+              </w:rPr>
+              <w:t>Datum</w:t>
+            </w:r>
+          </w:p>
+        </w:tc>
+        <w:tc>
+          <w:tcPr>
+            <w:tcW w:w="7215" w:type="dxa"/>
+            <w:tcBorders>
+              <w:top w:val="single" w:sz="4" w:space="0" w:color="000000"/>
+              <w:left w:val="single" w:sz="4" w:space="0" w:color="000000"/>
+              <w:bottom w:val="single" w:sz="4" w:space="0" w:color="000000"/>
+              <w:right w:val="single" w:sz="4" w:space="0" w:color="000000"/>
+            </w:tcBorders>
+          </w:tcPr>
+          <w:p>
+            <w:pPr>
+              <w:pStyle w:val="TableContents"/>
+              <w:spacing w:before="0" w:after="200"/>
+              <w:rPr>
+                <w:b/>
+                <w:b/>
+                <w:bCs/>
+              </w:rPr>
+            </w:pPr>
+            <w:r>
+              <w:rPr>
+                <w:b/>
+                <w:bCs/>
+              </w:rPr>
+              <w:t>Beschreibung</w:t>
+            </w:r>
+          </w:p>
+        </w:tc>
+      </w:tr>
+      <w:tr>
+        <w:trPr/>
+        <w:tc>
+          <w:tcPr>
+            <w:tcW w:w="2520" w:type="dxa"/>
+            <w:tcBorders>
+              <w:left w:val="single" w:sz="4" w:space="0" w:color="000000"/>
+              <w:bottom w:val="single" w:sz="4" w:space="0" w:color="000000"/>
+            </w:tcBorders>
+          </w:tcPr>
+          <w:p>
+            <w:pPr>
+              <w:pStyle w:val="TableContents"/>
+              <w:spacing w:before="0" w:after="200"/>
+              <w:rPr/>
+            </w:pPr>
+            <w:r>
+              <w:rPr/>
+              <w:t>01.01.2023</w:t>
+            </w:r>
+          </w:p>
+        </w:tc>
+        <w:tc>
+          <w:tcPr>
+            <w:tcW w:w="7215" w:type="dxa"/>
+            <w:tcBorders>
+              <w:left w:val="single" w:sz="4" w:space="0" w:color="000000"/>
+              <w:bottom w:val="single" w:sz="4" w:space="0" w:color="000000"/>
+              <w:right w:val="single" w:sz="4" w:space="0" w:color="000000"/>
+            </w:tcBorders>
+          </w:tcPr>
+          <w:p>
+            <w:pPr>
+              <w:pStyle w:val="TableContents"/>
+              <w:spacing w:before="0" w:after="200"/>
+              <w:rPr>
+                <w:rFonts w:ascii="Arial" w:hAnsi="Arial" w:eastAsia="Arial" w:cs="Arial"/>
+                <w:color w:val="auto"/>
+                <w:kern w:val="0"/>
+                <w:sz w:val="22"/>
+                <w:szCs w:val="22"/>
+                <w:lang w:val="en-US" w:eastAsia="en-US" w:bidi="ar-SA"/>
+              </w:rPr>
+            </w:pPr>
+            <w:r>
+              <w:rPr/>
+              <w:t>Beispiel: If- und Else-Statements gem</w:t>
+            </w:r>
+            <w:r>
+              <w:rPr>
+                <w:rFonts w:eastAsia="Arial" w:cs="Arial"/>
+                <w:color w:val="auto"/>
+                <w:kern w:val="0"/>
+                <w:sz w:val="22"/>
+                <w:szCs w:val="22"/>
+                <w:lang w:val="en-US" w:eastAsia="en-US" w:bidi="ar-SA"/>
+              </w:rPr>
+              <w:t>äss Flowchart in main.py umgesetzt.</w:t>
+            </w:r>
+          </w:p>
+        </w:tc>
+      </w:tr>
+      <w:tr>
+        <w:trPr/>
+        <w:tc>
+          <w:tcPr>
+            <w:tcW w:w="2520" w:type="dxa"/>
+            <w:tcBorders>
+              <w:left w:val="single" w:sz="4" w:space="0" w:color="000000"/>
+              <w:bottom w:val="single" w:sz="4" w:space="0" w:color="000000"/>
+            </w:tcBorders>
+          </w:tcPr>
+          <w:p>
+            <w:pPr>
+              <w:pStyle w:val="TableContents"/>
+              <w:spacing w:before="0" w:after="200"/>
+              <w:rPr/>
+            </w:pPr>
+            <w:r>
+              <w:rPr/>
+              <w:t>07.01.2023</w:t>
+            </w:r>
+          </w:p>
+        </w:tc>
+        <w:tc>
+          <w:tcPr>
+            <w:tcW w:w="7215" w:type="dxa"/>
+            <w:tcBorders>
+              <w:left w:val="single" w:sz="4" w:space="0" w:color="000000"/>
+              <w:bottom w:val="single" w:sz="4" w:space="0" w:color="000000"/>
+              <w:right w:val="single" w:sz="4" w:space="0" w:color="000000"/>
+            </w:tcBorders>
+          </w:tcPr>
+          <w:p>
+            <w:pPr>
+              <w:pStyle w:val="TableContents"/>
+              <w:spacing w:before="0" w:after="200"/>
+              <w:rPr/>
+            </w:pPr>
+            <w:r>
+              <w:rPr/>
+              <w:t>...</w:t>
+            </w:r>
+          </w:p>
+        </w:tc>
+      </w:tr>
+    </w:tbl>
+    <w:p>
+      <w:pPr>
+        <w:pStyle w:val="Normal"/>
+        <w:rPr/>
+      </w:pPr>
+      <w:r>
+        <w:rPr/>
       </w:r>
     </w:p>
     <w:p>
@@ -446,14 +646,14 @@
         <w:pStyle w:val="Heading1"/>
         <w:rPr/>
       </w:pPr>
-      <w:bookmarkStart w:id="7" w:name="__RefHeading___Toc935_3331876697"/>
-      <w:bookmarkStart w:id="8" w:name="_Toc4"/>
-      <w:bookmarkEnd w:id="7"/>
+      <w:bookmarkStart w:id="6" w:name="__RefHeading___Toc935_3331876697"/>
+      <w:bookmarkStart w:id="7" w:name="_Toc4"/>
+      <w:bookmarkEnd w:id="6"/>
       <w:r>
         <w:rPr/>
         <w:t>Rückblick</w:t>
       </w:r>
-      <w:bookmarkEnd w:id="8"/>
+      <w:bookmarkEnd w:id="7"/>
     </w:p>
     <w:p>
       <w:pPr>
@@ -479,14 +679,14 @@
         <w:pStyle w:val="Heading1"/>
         <w:rPr/>
       </w:pPr>
-      <w:bookmarkStart w:id="9" w:name="__RefHeading___Toc937_3331876697"/>
-      <w:bookmarkStart w:id="10" w:name="_Toc5"/>
-      <w:bookmarkEnd w:id="9"/>
+      <w:bookmarkStart w:id="8" w:name="__RefHeading___Toc937_3331876697"/>
+      <w:bookmarkStart w:id="9" w:name="_Toc5"/>
+      <w:bookmarkEnd w:id="8"/>
       <w:r>
         <w:rPr/>
         <w:t>Technische Anleitung</w:t>
       </w:r>
-      <w:bookmarkEnd w:id="10"/>
+      <w:bookmarkEnd w:id="9"/>
     </w:p>
     <w:p>
       <w:pPr>
@@ -501,12 +701,24 @@
         <w:t>Wie kann man das Program ausführen? Welche Vorbereitungen müssen getroffen werden?</w:t>
       </w:r>
     </w:p>
+    <w:p>
+      <w:pPr>
+        <w:pStyle w:val="Normal"/>
+        <w:widowControl/>
+        <w:spacing w:lineRule="auto" w:line="276" w:beforeAutospacing="0" w:before="0" w:afterAutospacing="0" w:after="200"/>
+        <w:jc w:val="left"/>
+        <w:rPr/>
+      </w:pPr>
+      <w:r>
+        <w:rPr/>
+      </w:r>
+    </w:p>
     <w:sectPr>
       <w:headerReference w:type="default" r:id="rId6"/>
       <w:footerReference w:type="default" r:id="rId7"/>
       <w:type w:val="nextPage"/>
       <w:pgSz w:w="11906" w:h="16838"/>
-      <w:pgMar w:left="1083" w:right="1083" w:header="709" w:top="1440" w:footer="709" w:bottom="1440" w:gutter="0"/>
+      <w:pgMar w:left="1083" w:right="1083" w:gutter="0" w:header="709" w:top="1440" w:footer="709" w:bottom="1440"/>
       <w:pgNumType w:fmt="decimal"/>
       <w:formProt w:val="false"/>
       <w:textDirection w:val="lrTb"/>
@@ -517,7 +729,7 @@
 </file>
 
 <file path=word/footer1.xml><?xml version="1.0" encoding="utf-8"?>
-<w:ftr xmlns:o="urn:schemas-microsoft-com:office:office" xmlns:r="http://schemas.openxmlformats.org/officeDocument/2006/relationships" xmlns:v="urn:schemas-microsoft-com:vml" xmlns:w="http://schemas.openxmlformats.org/wordprocessingml/2006/main" xmlns:w10="urn:schemas-microsoft-com:office:word" xmlns:wp="http://schemas.openxmlformats.org/drawingml/2006/wordprocessingDrawing" xmlns:wps="http://schemas.microsoft.com/office/word/2010/wordprocessingShape" xmlns:wpg="http://schemas.microsoft.com/office/word/2010/wordprocessingGroup" xmlns:mc="http://schemas.openxmlformats.org/markup-compatibility/2006" xmlns:wp14="http://schemas.microsoft.com/office/word/2010/wordprocessingDrawing" xmlns:w14="http://schemas.microsoft.com/office/word/2010/wordml" mc:Ignorable="w14 wp14">
+<w:ftr xmlns:o="urn:schemas-microsoft-com:office:office" xmlns:r="http://schemas.openxmlformats.org/officeDocument/2006/relationships" xmlns:v="urn:schemas-microsoft-com:vml" xmlns:w="http://schemas.openxmlformats.org/wordprocessingml/2006/main" xmlns:w10="urn:schemas-microsoft-com:office:word" xmlns:wp="http://schemas.openxmlformats.org/drawingml/2006/wordprocessingDrawing" xmlns:wps="http://schemas.microsoft.com/office/word/2010/wordprocessingShape" xmlns:wpg="http://schemas.microsoft.com/office/word/2010/wordprocessingGroup" xmlns:mc="http://schemas.openxmlformats.org/markup-compatibility/2006" xmlns:wp14="http://schemas.microsoft.com/office/word/2010/wordprocessingDrawing" xmlns:w14="http://schemas.microsoft.com/office/word/2010/wordml" xmlns:w15="http://schemas.microsoft.com/office/word/2012/wordml" mc:Ignorable="w14 wp14 w15">
   <w:p>
     <w:pPr>
       <w:pStyle w:val="Footer"/>
@@ -540,7 +752,7 @@
     </w:r>
     <w:r>
       <w:rPr/>
-      <w:instrText> PAGE </w:instrText>
+      <w:instrText xml:space="preserve"> PAGE </w:instrText>
     </w:r>
     <w:r>
       <w:rPr/>
@@ -548,7 +760,7 @@
     </w:r>
     <w:r>
       <w:rPr/>
-      <w:t>3</w:t>
+      <w:t>1</w:t>
     </w:r>
     <w:r>
       <w:rPr/>
@@ -559,7 +771,7 @@
 </file>
 
 <file path=word/header1.xml><?xml version="1.0" encoding="utf-8"?>
-<w:hdr xmlns:o="urn:schemas-microsoft-com:office:office" xmlns:r="http://schemas.openxmlformats.org/officeDocument/2006/relationships" xmlns:v="urn:schemas-microsoft-com:vml" xmlns:w="http://schemas.openxmlformats.org/wordprocessingml/2006/main" xmlns:w10="urn:schemas-microsoft-com:office:word" xmlns:wp="http://schemas.openxmlformats.org/drawingml/2006/wordprocessingDrawing" xmlns:wps="http://schemas.microsoft.com/office/word/2010/wordprocessingShape" xmlns:wpg="http://schemas.microsoft.com/office/word/2010/wordprocessingGroup" xmlns:mc="http://schemas.openxmlformats.org/markup-compatibility/2006" xmlns:wp14="http://schemas.microsoft.com/office/word/2010/wordprocessingDrawing" xmlns:w14="http://schemas.microsoft.com/office/word/2010/wordml" mc:Ignorable="w14 wp14">
+<w:hdr xmlns:o="urn:schemas-microsoft-com:office:office" xmlns:r="http://schemas.openxmlformats.org/officeDocument/2006/relationships" xmlns:v="urn:schemas-microsoft-com:vml" xmlns:w="http://schemas.openxmlformats.org/wordprocessingml/2006/main" xmlns:w10="urn:schemas-microsoft-com:office:word" xmlns:wp="http://schemas.openxmlformats.org/drawingml/2006/wordprocessingDrawing" xmlns:wps="http://schemas.microsoft.com/office/word/2010/wordprocessingShape" xmlns:wpg="http://schemas.microsoft.com/office/word/2010/wordprocessingGroup" xmlns:mc="http://schemas.openxmlformats.org/markup-compatibility/2006" xmlns:wp14="http://schemas.microsoft.com/office/word/2010/wordprocessingDrawing" xmlns:w14="http://schemas.microsoft.com/office/word/2010/wordml" xmlns:w15="http://schemas.microsoft.com/office/word/2012/wordml" mc:Ignorable="w14 wp14 w15">
   <w:p>
     <w:pPr>
       <w:pStyle w:val="Header"/>
@@ -575,7 +787,7 @@
     </w:r>
     <w:r>
       <w:rPr/>
-      <w:instrText> TITLE </w:instrText>
+      <w:instrText xml:space="preserve"> TITLE </w:instrText>
     </w:r>
     <w:r>
       <w:rPr/>
@@ -754,6 +966,7 @@
     <w:qFormat/>
     <w:pPr>
       <w:widowControl/>
+      <w:suppressAutoHyphens w:val="true"/>
       <w:bidi w:val="0"/>
       <w:spacing w:lineRule="auto" w:line="276" w:beforeAutospacing="0" w:before="0" w:afterAutospacing="0" w:after="200"/>
       <w:jc w:val="left"/>
@@ -1448,13 +1661,20 @@
     </w:pPr>
     <w:rPr/>
   </w:style>
-  <w:style w:type="paragraph" w:styleId="TOCHeading">
+  <w:style w:type="paragraph" w:styleId="IndexHeading">
+    <w:name w:val="Index Heading"/>
+    <w:basedOn w:val="Heading"/>
+    <w:pPr/>
+    <w:rPr/>
+  </w:style>
+  <w:style w:type="paragraph" w:styleId="ContentsHeading">
     <w:name w:val="TOC Heading"/>
     <w:uiPriority w:val="39"/>
     <w:unhideWhenUsed/>
     <w:qFormat/>
     <w:pPr>
       <w:widowControl/>
+      <w:suppressAutoHyphens w:val="true"/>
       <w:bidi w:val="0"/>
       <w:spacing w:lineRule="auto" w:line="276" w:beforeAutospacing="0" w:before="0" w:afterAutospacing="0" w:after="200"/>
       <w:jc w:val="left"/>
@@ -1487,6 +1707,16 @@
       <w:spacing w:before="0" w:after="200"/>
       <w:ind w:left="720" w:hanging="0"/>
       <w:contextualSpacing/>
+    </w:pPr>
+    <w:rPr/>
+  </w:style>
+  <w:style w:type="paragraph" w:styleId="TableContents">
+    <w:name w:val="Table Contents"/>
+    <w:basedOn w:val="Normal"/>
+    <w:qFormat/>
+    <w:pPr>
+      <w:widowControl w:val="false"/>
+      <w:suppressLineNumbers/>
     </w:pPr>
     <w:rPr/>
   </w:style>

</xml_diff>

<commit_message>
vault backup: 2024-03-01 11:28:09
</commit_message>
<xml_diff>
--- a/Dokumentation.docx
+++ b/Dokumentation.docx
@@ -390,7 +390,7 @@
       </w:tblPr>
       <w:tblGrid>
         <w:gridCol w:w="2520"/>
-        <w:gridCol w:w="7215"/>
+        <w:gridCol w:w="7214"/>
       </w:tblGrid>
       <w:tr>
         <w:trPr/>
@@ -406,6 +406,7 @@
           <w:p>
             <w:pPr>
               <w:pStyle w:val="TableContents"/>
+              <w:widowControl w:val="false"/>
               <w:spacing w:before="0" w:after="200"/>
               <w:rPr>
                 <w:b/>
@@ -418,13 +419,20 @@
                 <w:b/>
                 <w:bCs/>
               </w:rPr>
-              <w:t>Datum</w:t>
+              <w:t xml:space="preserve">Datum / </w:t>
+            </w:r>
+            <w:r>
+              <w:rPr>
+                <w:b/>
+                <w:bCs/>
+              </w:rPr>
+              <w:t>Zeit</w:t>
             </w:r>
           </w:p>
         </w:tc>
         <w:tc>
           <w:tcPr>
-            <w:tcW w:w="7215" w:type="dxa"/>
+            <w:tcW w:w="7214" w:type="dxa"/>
             <w:tcBorders>
               <w:top w:val="single" w:sz="4" w:space="0" w:color="000000"/>
               <w:left w:val="single" w:sz="4" w:space="0" w:color="000000"/>
@@ -435,6 +443,7 @@
           <w:p>
             <w:pPr>
               <w:pStyle w:val="TableContents"/>
+              <w:widowControl w:val="false"/>
               <w:spacing w:before="0" w:after="200"/>
               <w:rPr>
                 <w:b/>
@@ -465,18 +474,23 @@
           <w:p>
             <w:pPr>
               <w:pStyle w:val="TableContents"/>
+              <w:widowControl w:val="false"/>
               <w:spacing w:before="0" w:after="200"/>
               <w:rPr/>
             </w:pPr>
             <w:r>
               <w:rPr/>
-              <w:t>01.01.2023</w:t>
+              <w:t xml:space="preserve">01.01.2023 </w:t>
+            </w:r>
+            <w:r>
+              <w:rPr/>
+              <w:t>14:00</w:t>
             </w:r>
           </w:p>
         </w:tc>
         <w:tc>
           <w:tcPr>
-            <w:tcW w:w="7215" w:type="dxa"/>
+            <w:tcW w:w="7214" w:type="dxa"/>
             <w:tcBorders>
               <w:left w:val="single" w:sz="4" w:space="0" w:color="000000"/>
               <w:bottom w:val="single" w:sz="4" w:space="0" w:color="000000"/>
@@ -486,6 +500,7 @@
           <w:p>
             <w:pPr>
               <w:pStyle w:val="TableContents"/>
+              <w:widowControl w:val="false"/>
               <w:spacing w:before="0" w:after="200"/>
               <w:rPr>
                 <w:rFonts w:ascii="Arial" w:hAnsi="Arial" w:eastAsia="Arial" w:cs="Arial"/>
@@ -527,18 +542,23 @@
           <w:p>
             <w:pPr>
               <w:pStyle w:val="TableContents"/>
+              <w:widowControl w:val="false"/>
               <w:spacing w:before="0" w:after="200"/>
               <w:rPr/>
             </w:pPr>
             <w:r>
               <w:rPr/>
-              <w:t>07.01.2023</w:t>
+              <w:t xml:space="preserve">07.01.2023 </w:t>
+            </w:r>
+            <w:r>
+              <w:rPr/>
+              <w:t>15:15</w:t>
             </w:r>
           </w:p>
         </w:tc>
         <w:tc>
           <w:tcPr>
-            <w:tcW w:w="7215" w:type="dxa"/>
+            <w:tcW w:w="7214" w:type="dxa"/>
             <w:tcBorders>
               <w:left w:val="single" w:sz="4" w:space="0" w:color="000000"/>
               <w:bottom w:val="single" w:sz="4" w:space="0" w:color="000000"/>
@@ -548,6 +568,7 @@
           <w:p>
             <w:pPr>
               <w:pStyle w:val="TableContents"/>
+              <w:widowControl w:val="false"/>
               <w:spacing w:before="0" w:after="200"/>
               <w:rPr/>
             </w:pPr>
@@ -760,7 +781,7 @@
     </w:r>
     <w:r>
       <w:rPr/>
-      <w:t>1</w:t>
+      <w:t>3</w:t>
     </w:r>
     <w:r>
       <w:rPr/>

</xml_diff>